<commit_message>
AUTO FROM WORK 09.05.2022 22:23:18,05
</commit_message>
<xml_diff>
--- a/2-kurs/2-2/ZAD/Задачи_КПиЯП.docx
+++ b/2-kurs/2-2/ZAD/Задачи_КПиЯП.docx
@@ -25,8 +25,51 @@
           <w:rFonts w:ascii="Times New Roman" w:hAnsi="Times New Roman" w:cs="Times New Roman"/>
           <w:sz w:val="28"/>
           <w:szCs w:val="28"/>
-        </w:rPr>
-        <w:t>2 8 10 12 14</w:t>
+          <w:highlight w:val="yellow"/>
+        </w:rPr>
+        <w:t>2</w:t>
+      </w:r>
+      <w:r>
+        <w:rPr>
+          <w:rFonts w:ascii="Times New Roman" w:hAnsi="Times New Roman" w:cs="Times New Roman"/>
+          <w:sz w:val="28"/>
+          <w:szCs w:val="28"/>
+        </w:rPr>
+        <w:t xml:space="preserve"> </w:t>
+      </w:r>
+      <w:r>
+        <w:rPr>
+          <w:rFonts w:ascii="Times New Roman" w:hAnsi="Times New Roman" w:cs="Times New Roman"/>
+          <w:sz w:val="28"/>
+          <w:szCs w:val="28"/>
+          <w:highlight w:val="yellow"/>
+        </w:rPr>
+        <w:t>8</w:t>
+      </w:r>
+      <w:r>
+        <w:rPr>
+          <w:rFonts w:ascii="Times New Roman" w:hAnsi="Times New Roman" w:cs="Times New Roman"/>
+          <w:sz w:val="28"/>
+          <w:szCs w:val="28"/>
+        </w:rPr>
+        <w:t xml:space="preserve"> </w:t>
+      </w:r>
+      <w:r>
+        <w:rPr>
+          <w:rFonts w:ascii="Times New Roman" w:hAnsi="Times New Roman" w:cs="Times New Roman"/>
+          <w:sz w:val="28"/>
+          <w:szCs w:val="28"/>
+          <w:highlight w:val="yellow"/>
+        </w:rPr>
+        <w:t>10</w:t>
+      </w:r>
+      <w:r>
+        <w:rPr>
+          <w:rFonts w:ascii="Times New Roman" w:hAnsi="Times New Roman" w:cs="Times New Roman"/>
+          <w:sz w:val="28"/>
+          <w:szCs w:val="28"/>
+        </w:rPr>
+        <w:t xml:space="preserve"> 12 14</w:t>
       </w:r>
     </w:p>
     <w:p>
@@ -68,8 +111,6 @@
         </w:rPr>
         <w:t>21 24 25 5 11</w:t>
       </w:r>
-      <w:bookmarkStart w:id="0" w:name="_GoBack"/>
-      <w:bookmarkEnd w:id="0"/>
     </w:p>
     <w:p>
       <w:pPr>
@@ -197,8 +238,16 @@
         <w:rPr>
           <w:sz w:val="28"/>
           <w:szCs w:val="28"/>
-        </w:rPr>
-        <w:t>Составить программу для вычисления арифметического выражения:</w:t>
+          <w:highlight w:val="yellow"/>
+        </w:rPr>
+        <w:t>Составить программу для вычисления арифметического выражения</w:t>
+      </w:r>
+      <w:r>
+        <w:rPr>
+          <w:sz w:val="28"/>
+          <w:szCs w:val="28"/>
+        </w:rPr>
+        <w:t>:</w:t>
       </w:r>
     </w:p>
     <w:p>
@@ -645,6 +694,7 @@
           <w:spacing w:val="-4"/>
           <w:sz w:val="28"/>
           <w:szCs w:val="28"/>
+          <w:highlight w:val="yellow"/>
         </w:rPr>
         <w:t xml:space="preserve">Вычислить </w:t>
       </w:r>
@@ -652,6 +702,7 @@
         <w:rPr>
           <w:sz w:val="28"/>
           <w:szCs w:val="28"/>
+          <w:highlight w:val="yellow"/>
         </w:rPr>
         <w:t xml:space="preserve">и </w:t>
       </w:r>
@@ -660,6 +711,7 @@
           <w:spacing w:val="-4"/>
           <w:sz w:val="28"/>
           <w:szCs w:val="28"/>
+          <w:highlight w:val="yellow"/>
         </w:rPr>
         <w:t xml:space="preserve">вывести </w:t>
       </w:r>
@@ -667,6 +719,7 @@
         <w:rPr>
           <w:sz w:val="28"/>
           <w:szCs w:val="28"/>
+          <w:highlight w:val="yellow"/>
         </w:rPr>
         <w:t xml:space="preserve">на </w:t>
       </w:r>
@@ -675,6 +728,7 @@
           <w:spacing w:val="-4"/>
           <w:sz w:val="28"/>
           <w:szCs w:val="28"/>
+          <w:highlight w:val="yellow"/>
         </w:rPr>
         <w:t>экран таблицу значений функ</w:t>
       </w:r>
@@ -683,6 +737,7 @@
           <w:spacing w:val="-3"/>
           <w:sz w:val="28"/>
           <w:szCs w:val="28"/>
+          <w:highlight w:val="yellow"/>
         </w:rPr>
         <w:t xml:space="preserve">ции </w:t>
       </w:r>
@@ -692,6 +747,7 @@
           <w:spacing w:val="18"/>
           <w:sz w:val="28"/>
           <w:szCs w:val="28"/>
+          <w:highlight w:val="yellow"/>
         </w:rPr>
         <w:t>y=</w:t>
       </w:r>
@@ -701,6 +757,7 @@
           <w:spacing w:val="-35"/>
           <w:sz w:val="28"/>
           <w:szCs w:val="28"/>
+          <w:highlight w:val="yellow"/>
         </w:rPr>
         <w:t xml:space="preserve"> </w:t>
       </w:r>
@@ -711,6 +768,7 @@
           <w:spacing w:val="-4"/>
           <w:sz w:val="28"/>
           <w:szCs w:val="28"/>
+          <w:highlight w:val="yellow"/>
         </w:rPr>
         <w:t>a</w:t>
       </w:r>
@@ -719,6 +777,7 @@
           <w:spacing w:val="-4"/>
           <w:sz w:val="28"/>
           <w:szCs w:val="28"/>
+          <w:highlight w:val="yellow"/>
         </w:rPr>
         <w:t>·ln</w:t>
       </w:r>
@@ -728,6 +787,7 @@
           <w:spacing w:val="-4"/>
           <w:sz w:val="28"/>
           <w:szCs w:val="28"/>
+          <w:highlight w:val="yellow"/>
         </w:rPr>
         <w:t>(</w:t>
       </w:r>
@@ -737,6 +797,7 @@
           <w:spacing w:val="-4"/>
           <w:sz w:val="28"/>
           <w:szCs w:val="28"/>
+          <w:highlight w:val="yellow"/>
         </w:rPr>
         <w:t>x</w:t>
       </w:r>
@@ -745,6 +806,7 @@
           <w:spacing w:val="-4"/>
           <w:sz w:val="28"/>
           <w:szCs w:val="28"/>
+          <w:highlight w:val="yellow"/>
         </w:rPr>
         <w:t xml:space="preserve">) </w:t>
       </w:r>
@@ -753,6 +815,7 @@
           <w:spacing w:val="-3"/>
           <w:sz w:val="28"/>
           <w:szCs w:val="28"/>
+          <w:highlight w:val="yellow"/>
         </w:rPr>
         <w:t xml:space="preserve">при </w:t>
       </w:r>
@@ -762,6 +825,7 @@
           <w:spacing w:val="-3"/>
           <w:sz w:val="28"/>
           <w:szCs w:val="28"/>
+          <w:highlight w:val="yellow"/>
         </w:rPr>
         <w:t>x</w:t>
       </w:r>
@@ -770,6 +834,7 @@
           <w:spacing w:val="-3"/>
           <w:sz w:val="28"/>
           <w:szCs w:val="28"/>
+          <w:highlight w:val="yellow"/>
         </w:rPr>
         <w:t xml:space="preserve">, </w:t>
       </w:r>
@@ -778,6 +843,7 @@
           <w:spacing w:val="-4"/>
           <w:sz w:val="28"/>
           <w:szCs w:val="28"/>
+          <w:highlight w:val="yellow"/>
         </w:rPr>
         <w:t xml:space="preserve">изменяющемся </w:t>
       </w:r>
@@ -785,6 +851,7 @@
         <w:rPr>
           <w:sz w:val="28"/>
           <w:szCs w:val="28"/>
+          <w:highlight w:val="yellow"/>
         </w:rPr>
         <w:t xml:space="preserve">от </w:t>
       </w:r>
@@ -794,6 +861,7 @@
           <w:spacing w:val="-3"/>
           <w:sz w:val="28"/>
           <w:szCs w:val="28"/>
+          <w:highlight w:val="yellow"/>
         </w:rPr>
         <w:t>x</w:t>
       </w:r>
@@ -803,6 +871,7 @@
           <w:position w:val="-3"/>
           <w:sz w:val="28"/>
           <w:szCs w:val="28"/>
+          <w:highlight w:val="yellow"/>
         </w:rPr>
         <w:t xml:space="preserve">0 </w:t>
       </w:r>
@@ -810,6 +879,7 @@
         <w:rPr>
           <w:sz w:val="28"/>
           <w:szCs w:val="28"/>
+          <w:highlight w:val="yellow"/>
         </w:rPr>
         <w:t xml:space="preserve">до </w:t>
       </w:r>
@@ -819,6 +889,7 @@
           <w:spacing w:val="-3"/>
           <w:sz w:val="28"/>
           <w:szCs w:val="28"/>
+          <w:highlight w:val="yellow"/>
         </w:rPr>
         <w:t>x</w:t>
       </w:r>
@@ -829,6 +900,7 @@
           <w:position w:val="-3"/>
           <w:sz w:val="28"/>
           <w:szCs w:val="28"/>
+          <w:highlight w:val="yellow"/>
         </w:rPr>
         <w:t xml:space="preserve">k </w:t>
       </w:r>
@@ -836,6 +908,7 @@
         <w:rPr>
           <w:sz w:val="28"/>
           <w:szCs w:val="28"/>
+          <w:highlight w:val="yellow"/>
         </w:rPr>
         <w:t xml:space="preserve">с </w:t>
       </w:r>
@@ -844,6 +917,7 @@
           <w:spacing w:val="-4"/>
           <w:sz w:val="28"/>
           <w:szCs w:val="28"/>
+          <w:highlight w:val="yellow"/>
         </w:rPr>
         <w:t xml:space="preserve">шагом </w:t>
       </w:r>
@@ -854,6 +928,7 @@
           <w:spacing w:val="-3"/>
           <w:sz w:val="28"/>
           <w:szCs w:val="28"/>
+          <w:highlight w:val="yellow"/>
         </w:rPr>
         <w:t>dx</w:t>
       </w:r>
@@ -863,6 +938,7 @@
           <w:spacing w:val="-3"/>
           <w:sz w:val="28"/>
           <w:szCs w:val="28"/>
+          <w:highlight w:val="yellow"/>
         </w:rPr>
         <w:t xml:space="preserve">, </w:t>
       </w:r>
@@ -871,6 +947,7 @@
           <w:i/>
           <w:sz w:val="28"/>
           <w:szCs w:val="28"/>
+          <w:highlight w:val="yellow"/>
         </w:rPr>
         <w:t xml:space="preserve">a </w:t>
       </w:r>
@@ -878,6 +955,7 @@
         <w:rPr>
           <w:sz w:val="28"/>
           <w:szCs w:val="28"/>
+          <w:highlight w:val="yellow"/>
         </w:rPr>
         <w:t xml:space="preserve">– </w:t>
       </w:r>
@@ -886,6 +964,7 @@
           <w:spacing w:val="-4"/>
           <w:sz w:val="28"/>
           <w:szCs w:val="28"/>
+          <w:highlight w:val="yellow"/>
         </w:rPr>
         <w:t>константа</w:t>
       </w:r>
@@ -894,6 +973,7 @@
           <w:spacing w:val="-4"/>
           <w:sz w:val="28"/>
           <w:szCs w:val="28"/>
+          <w:highlight w:val="yellow"/>
         </w:rPr>
         <w:t>, вводится с клавиатуры</w:t>
       </w:r>
@@ -902,8 +982,17 @@
           <w:spacing w:val="-4"/>
           <w:sz w:val="28"/>
           <w:szCs w:val="28"/>
-        </w:rPr>
-        <w:t xml:space="preserve">. </w:t>
+          <w:highlight w:val="yellow"/>
+        </w:rPr>
+        <w:t>.</w:t>
+      </w:r>
+      <w:r>
+        <w:rPr>
+          <w:spacing w:val="-4"/>
+          <w:sz w:val="28"/>
+          <w:szCs w:val="28"/>
+        </w:rPr>
+        <w:t xml:space="preserve"> </w:t>
       </w:r>
     </w:p>
     <w:p>
@@ -981,6 +1070,7 @@
           <w:noProof/>
           <w:sz w:val="28"/>
           <w:szCs w:val="28"/>
+          <w:highlight w:val="yellow"/>
         </w:rPr>
       </w:pPr>
       <w:r>
@@ -989,6 +1079,7 @@
           <w:color w:val="000000"/>
           <w:sz w:val="28"/>
           <w:szCs w:val="28"/>
+          <w:highlight w:val="yellow"/>
         </w:rPr>
         <w:t xml:space="preserve">В одномерном массиве, состоящем из </w:t>
       </w:r>
@@ -1000,6 +1091,7 @@
           <w:color w:val="000000"/>
           <w:sz w:val="28"/>
           <w:szCs w:val="28"/>
+          <w:highlight w:val="yellow"/>
           <w:lang w:val="en-US"/>
         </w:rPr>
         <w:t>n</w:t>
@@ -1012,6 +1104,7 @@
           <w:color w:val="000000"/>
           <w:sz w:val="28"/>
           <w:szCs w:val="28"/>
+          <w:highlight w:val="yellow"/>
         </w:rPr>
         <w:t xml:space="preserve"> </w:t>
       </w:r>
@@ -1021,6 +1114,7 @@
           <w:color w:val="000000"/>
           <w:sz w:val="28"/>
           <w:szCs w:val="28"/>
+          <w:highlight w:val="yellow"/>
         </w:rPr>
         <w:t>вещественных элементов, вычислить:</w:t>
       </w:r>
@@ -1039,6 +1133,7 @@
           <w:rFonts w:ascii="Times New Roman" w:eastAsia="Calibri" w:hAnsi="Times New Roman" w:cs="Times New Roman"/>
           <w:sz w:val="28"/>
           <w:szCs w:val="28"/>
+          <w:highlight w:val="yellow"/>
         </w:rPr>
       </w:pPr>
       <w:r>
@@ -1047,6 +1142,7 @@
           <w:color w:val="000000"/>
           <w:sz w:val="28"/>
           <w:szCs w:val="28"/>
+          <w:highlight w:val="yellow"/>
         </w:rPr>
         <w:t>минимальный элемент массива;</w:t>
       </w:r>
@@ -1065,6 +1161,7 @@
           <w:rFonts w:ascii="Times New Roman" w:eastAsia="Calibri" w:hAnsi="Times New Roman" w:cs="Times New Roman"/>
           <w:sz w:val="28"/>
           <w:szCs w:val="28"/>
+          <w:highlight w:val="yellow"/>
         </w:rPr>
       </w:pPr>
       <w:r>
@@ -1073,6 +1170,7 @@
           <w:color w:val="000000"/>
           <w:sz w:val="28"/>
           <w:szCs w:val="28"/>
+          <w:highlight w:val="yellow"/>
         </w:rPr>
         <w:t>сумму элементов массива, расположенных между первым и последним положительными элементами</w:t>
       </w:r>
@@ -1093,6 +1191,8 @@
           <w:szCs w:val="28"/>
         </w:rPr>
       </w:pPr>
+      <w:bookmarkStart w:id="0" w:name="_GoBack"/>
+      <w:bookmarkEnd w:id="0"/>
       <w:r>
         <w:rPr>
           <w:rFonts w:ascii="Times New Roman" w:eastAsia="Calibri" w:hAnsi="Times New Roman" w:cs="Times New Roman"/>
@@ -3904,7 +4004,7 @@
 </file>
 
 <file path=customXml/itemProps1.xml><?xml version="1.0" encoding="utf-8"?>
-<ds:datastoreItem xmlns:ds="http://schemas.openxmlformats.org/officeDocument/2006/customXml" ds:itemID="{FDCA4DC1-1AE8-42EA-9621-0A2F8C8453A0}">
+<ds:datastoreItem xmlns:ds="http://schemas.openxmlformats.org/officeDocument/2006/customXml" ds:itemID="{5CBC33F6-25B0-46A2-AF61-9D2249A19A50}">
   <ds:schemaRefs>
     <ds:schemaRef ds:uri="http://schemas.openxmlformats.org/officeDocument/2006/bibliography"/>
   </ds:schemaRefs>

</xml_diff>

<commit_message>
AUTO FROM WORK 10.05.2022  0:22:28,66
</commit_message>
<xml_diff>
--- a/2-kurs/2-2/ZAD/Задачи_КПиЯП.docx
+++ b/2-kurs/2-2/ZAD/Задачи_КПиЯП.docx
@@ -25,52 +25,19 @@
           <w:rFonts w:ascii="Times New Roman" w:hAnsi="Times New Roman" w:cs="Times New Roman"/>
           <w:sz w:val="28"/>
           <w:szCs w:val="28"/>
-          <w:highlight w:val="yellow"/>
-        </w:rPr>
-        <w:t>2</w:t>
-      </w:r>
-      <w:r>
-        <w:rPr>
-          <w:rFonts w:ascii="Times New Roman" w:hAnsi="Times New Roman" w:cs="Times New Roman"/>
-          <w:sz w:val="28"/>
-          <w:szCs w:val="28"/>
-        </w:rPr>
-        <w:t xml:space="preserve"> </w:t>
-      </w:r>
-      <w:r>
-        <w:rPr>
-          <w:rFonts w:ascii="Times New Roman" w:hAnsi="Times New Roman" w:cs="Times New Roman"/>
-          <w:sz w:val="28"/>
-          <w:szCs w:val="28"/>
-          <w:highlight w:val="yellow"/>
-        </w:rPr>
-        <w:t>8</w:t>
-      </w:r>
-      <w:r>
-        <w:rPr>
-          <w:rFonts w:ascii="Times New Roman" w:hAnsi="Times New Roman" w:cs="Times New Roman"/>
-          <w:sz w:val="28"/>
-          <w:szCs w:val="28"/>
-        </w:rPr>
-        <w:t xml:space="preserve"> </w:t>
-      </w:r>
-      <w:r>
-        <w:rPr>
-          <w:rFonts w:ascii="Times New Roman" w:hAnsi="Times New Roman" w:cs="Times New Roman"/>
-          <w:sz w:val="28"/>
-          <w:szCs w:val="28"/>
-          <w:highlight w:val="yellow"/>
-        </w:rPr>
-        <w:t>10</w:t>
-      </w:r>
-      <w:r>
-        <w:rPr>
-          <w:rFonts w:ascii="Times New Roman" w:hAnsi="Times New Roman" w:cs="Times New Roman"/>
-          <w:sz w:val="28"/>
-          <w:szCs w:val="28"/>
-        </w:rPr>
-        <w:t xml:space="preserve"> 12 14</w:t>
-      </w:r>
+        </w:rPr>
+        <w:t xml:space="preserve">2 8 </w:t>
+      </w:r>
+      <w:proofErr w:type="gramStart"/>
+      <w:r>
+        <w:rPr>
+          <w:rFonts w:ascii="Times New Roman" w:hAnsi="Times New Roman" w:cs="Times New Roman"/>
+          <w:sz w:val="28"/>
+          <w:szCs w:val="28"/>
+        </w:rPr>
+        <w:t>10  14</w:t>
+      </w:r>
+      <w:proofErr w:type="gramEnd"/>
     </w:p>
     <w:p>
       <w:pPr>
@@ -109,20 +76,10 @@
           <w:sz w:val="28"/>
           <w:szCs w:val="28"/>
         </w:rPr>
-        <w:t>21 24 25 5 11</w:t>
-      </w:r>
-    </w:p>
-    <w:p>
-      <w:pPr>
-        <w:pStyle w:val="a4"/>
-        <w:spacing w:after="0" w:line="240" w:lineRule="auto"/>
-        <w:jc w:val="both"/>
-        <w:rPr>
-          <w:rFonts w:ascii="Times New Roman" w:hAnsi="Times New Roman" w:cs="Times New Roman"/>
-          <w:sz w:val="28"/>
-          <w:szCs w:val="28"/>
-        </w:rPr>
-      </w:pPr>
+        <w:t>21 24  11</w:t>
+      </w:r>
+      <w:bookmarkStart w:id="0" w:name="_GoBack"/>
+      <w:bookmarkEnd w:id="0"/>
     </w:p>
     <w:p>
       <w:pPr>
@@ -1191,8 +1148,6 @@
           <w:szCs w:val="28"/>
         </w:rPr>
       </w:pPr>
-      <w:bookmarkStart w:id="0" w:name="_GoBack"/>
-      <w:bookmarkEnd w:id="0"/>
       <w:r>
         <w:rPr>
           <w:rFonts w:ascii="Times New Roman" w:eastAsia="Calibri" w:hAnsi="Times New Roman" w:cs="Times New Roman"/>
@@ -1396,8 +1351,11 @@
         </w:numPr>
       </w:pPr>
       <w:r>
+        <w:t xml:space="preserve">Определить иерархию классов (выделить базовый и производные). Реализовать классы (задать члены-данные и методы класса, конструктор по </w:t>
+      </w:r>
+      <w:r>
         <w:lastRenderedPageBreak/>
-        <w:t>Определить иерархию классов (выделить базовый и производные). Реализовать классы (задать члены-данные и методы класса, конструктор по умолчанию, конструктор с параметрами). Классы: печатное издание (издательство, год, название), журнал (номер, месяц), книга (тематика, автор, количество страниц), учебник (назначение)</w:t>
+        <w:t>умолчанию, конструктор с параметрами). Классы: печатное издание (издательство, год, название), журнал (номер, месяц), книга (тематика, автор, количество страниц), учебник (назначение)</w:t>
       </w:r>
     </w:p>
     <w:p>
@@ -3307,6 +3265,7 @@
     <w:lsdException w:name="HTML Sample" w:semiHidden="1" w:unhideWhenUsed="1"/>
     <w:lsdException w:name="HTML Typewriter" w:semiHidden="1" w:unhideWhenUsed="1"/>
     <w:lsdException w:name="HTML Variable" w:semiHidden="1" w:unhideWhenUsed="1"/>
+    <w:lsdException w:name="Normal Table" w:semiHidden="1" w:unhideWhenUsed="1"/>
     <w:lsdException w:name="annotation subject" w:semiHidden="1" w:unhideWhenUsed="1"/>
     <w:lsdException w:name="No List" w:semiHidden="1" w:unhideWhenUsed="1"/>
     <w:lsdException w:name="Outline List 1" w:semiHidden="1" w:unhideWhenUsed="1"/>
@@ -3350,8 +3309,10 @@
     <w:lsdException w:name="Table Elegant" w:semiHidden="1" w:unhideWhenUsed="1"/>
     <w:lsdException w:name="Table Professional" w:semiHidden="1" w:unhideWhenUsed="1"/>
     <w:lsdException w:name="Table Subtle 1" w:semiHidden="1" w:unhideWhenUsed="1"/>
+    <w:lsdException w:name="Table Subtle 2" w:semiHidden="1" w:unhideWhenUsed="1"/>
     <w:lsdException w:name="Table Web 1" w:semiHidden="1" w:unhideWhenUsed="1"/>
     <w:lsdException w:name="Table Web 2" w:semiHidden="1" w:unhideWhenUsed="1"/>
+    <w:lsdException w:name="Table Web 3" w:semiHidden="1" w:unhideWhenUsed="1"/>
     <w:lsdException w:name="Balloon Text" w:semiHidden="1" w:unhideWhenUsed="1"/>
     <w:lsdException w:name="Table Grid" w:uiPriority="59"/>
     <w:lsdException w:name="Table Theme" w:semiHidden="1" w:unhideWhenUsed="1"/>
@@ -4004,7 +3965,7 @@
 </file>
 
 <file path=customXml/itemProps1.xml><?xml version="1.0" encoding="utf-8"?>
-<ds:datastoreItem xmlns:ds="http://schemas.openxmlformats.org/officeDocument/2006/customXml" ds:itemID="{5CBC33F6-25B0-46A2-AF61-9D2249A19A50}">
+<ds:datastoreItem xmlns:ds="http://schemas.openxmlformats.org/officeDocument/2006/customXml" ds:itemID="{DF13BE6E-B139-4E09-A086-99273970F705}">
   <ds:schemaRefs>
     <ds:schemaRef ds:uri="http://schemas.openxmlformats.org/officeDocument/2006/bibliography"/>
   </ds:schemaRefs>

</xml_diff>

<commit_message>
AUTO FROM WORK 10.05.2022 10:59:43,47
</commit_message>
<xml_diff>
--- a/2-kurs/2-2/ZAD/Задачи_КПиЯП.docx
+++ b/2-kurs/2-2/ZAD/Задачи_КПиЯП.docx
@@ -25,61 +25,179 @@
           <w:rFonts w:ascii="Times New Roman" w:hAnsi="Times New Roman" w:cs="Times New Roman"/>
           <w:sz w:val="28"/>
           <w:szCs w:val="28"/>
-        </w:rPr>
-        <w:t xml:space="preserve">2 8 </w:t>
-      </w:r>
-      <w:proofErr w:type="gramStart"/>
-      <w:r>
-        <w:rPr>
-          <w:rFonts w:ascii="Times New Roman" w:hAnsi="Times New Roman" w:cs="Times New Roman"/>
-          <w:sz w:val="28"/>
-          <w:szCs w:val="28"/>
-        </w:rPr>
-        <w:t>10  14</w:t>
-      </w:r>
-      <w:proofErr w:type="gramEnd"/>
-    </w:p>
-    <w:p>
-      <w:pPr>
-        <w:pStyle w:val="a4"/>
-        <w:spacing w:after="0" w:line="240" w:lineRule="auto"/>
-        <w:jc w:val="both"/>
-        <w:rPr>
-          <w:rFonts w:ascii="Times New Roman" w:hAnsi="Times New Roman" w:cs="Times New Roman"/>
-          <w:sz w:val="28"/>
-          <w:szCs w:val="28"/>
-        </w:rPr>
-      </w:pPr>
-      <w:r>
-        <w:rPr>
-          <w:rFonts w:ascii="Times New Roman" w:hAnsi="Times New Roman" w:cs="Times New Roman"/>
-          <w:sz w:val="28"/>
-          <w:szCs w:val="28"/>
-        </w:rPr>
-        <w:t>16 17 18 19 20</w:t>
-      </w:r>
-    </w:p>
-    <w:p>
-      <w:pPr>
-        <w:pStyle w:val="a4"/>
-        <w:spacing w:after="0" w:line="240" w:lineRule="auto"/>
-        <w:jc w:val="both"/>
-        <w:rPr>
-          <w:rFonts w:ascii="Times New Roman" w:hAnsi="Times New Roman" w:cs="Times New Roman"/>
-          <w:sz w:val="28"/>
-          <w:szCs w:val="28"/>
-        </w:rPr>
-      </w:pPr>
-      <w:r>
-        <w:rPr>
-          <w:rFonts w:ascii="Times New Roman" w:hAnsi="Times New Roman" w:cs="Times New Roman"/>
-          <w:sz w:val="28"/>
-          <w:szCs w:val="28"/>
-        </w:rPr>
-        <w:t>21 24  11</w:t>
+          <w:highlight w:val="yellow"/>
+          <w:lang w:val="en-US"/>
+        </w:rPr>
+        <w:t xml:space="preserve">1 </w:t>
+      </w:r>
+      <w:r>
+        <w:rPr>
+          <w:rFonts w:ascii="Times New Roman" w:hAnsi="Times New Roman" w:cs="Times New Roman"/>
+          <w:sz w:val="28"/>
+          <w:szCs w:val="28"/>
+          <w:highlight w:val="yellow"/>
+        </w:rPr>
+        <w:t xml:space="preserve">2 </w:t>
+      </w:r>
+      <w:r>
+        <w:rPr>
+          <w:rFonts w:ascii="Times New Roman" w:hAnsi="Times New Roman" w:cs="Times New Roman"/>
+          <w:sz w:val="28"/>
+          <w:szCs w:val="28"/>
+          <w:highlight w:val="yellow"/>
+          <w:lang w:val="en-US"/>
+        </w:rPr>
+        <w:t xml:space="preserve">6 7 </w:t>
+      </w:r>
+      <w:r>
+        <w:rPr>
+          <w:rFonts w:ascii="Times New Roman" w:hAnsi="Times New Roman" w:cs="Times New Roman"/>
+          <w:sz w:val="28"/>
+          <w:szCs w:val="28"/>
+          <w:highlight w:val="yellow"/>
+        </w:rPr>
+        <w:t>8 10</w:t>
+      </w:r>
+      <w:r>
+        <w:rPr>
+          <w:rFonts w:ascii="Times New Roman" w:hAnsi="Times New Roman" w:cs="Times New Roman"/>
+          <w:sz w:val="28"/>
+          <w:szCs w:val="28"/>
+        </w:rPr>
+        <w:t xml:space="preserve"> </w:t>
+      </w:r>
+      <w:r>
+        <w:rPr>
+          <w:rFonts w:ascii="Times New Roman" w:hAnsi="Times New Roman" w:cs="Times New Roman"/>
+          <w:sz w:val="28"/>
+          <w:szCs w:val="28"/>
+          <w:highlight w:val="yellow"/>
+          <w:lang w:val="en-US"/>
+        </w:rPr>
+        <w:t>11</w:t>
+      </w:r>
+      <w:r>
+        <w:rPr>
+          <w:rFonts w:ascii="Times New Roman" w:hAnsi="Times New Roman" w:cs="Times New Roman"/>
+          <w:sz w:val="28"/>
+          <w:szCs w:val="28"/>
+        </w:rPr>
+        <w:t xml:space="preserve"> </w:t>
+      </w:r>
+      <w:r>
+        <w:rPr>
+          <w:rFonts w:ascii="Times New Roman" w:hAnsi="Times New Roman" w:cs="Times New Roman"/>
+          <w:sz w:val="28"/>
+          <w:szCs w:val="28"/>
+          <w:highlight w:val="yellow"/>
+        </w:rPr>
+        <w:t>14</w:t>
+      </w:r>
+      <w:r>
+        <w:rPr>
+          <w:rFonts w:ascii="Times New Roman" w:hAnsi="Times New Roman" w:cs="Times New Roman"/>
+          <w:sz w:val="28"/>
+          <w:szCs w:val="28"/>
+          <w:lang w:val="en-US"/>
+        </w:rPr>
+        <w:t xml:space="preserve"> </w:t>
+      </w:r>
+      <w:r>
+        <w:rPr>
+          <w:rFonts w:ascii="Times New Roman" w:hAnsi="Times New Roman" w:cs="Times New Roman"/>
+          <w:sz w:val="28"/>
+          <w:szCs w:val="28"/>
+          <w:highlight w:val="yellow"/>
+        </w:rPr>
+        <w:t>16</w:t>
+      </w:r>
+      <w:r>
+        <w:rPr>
+          <w:rFonts w:ascii="Times New Roman" w:hAnsi="Times New Roman" w:cs="Times New Roman"/>
+          <w:sz w:val="28"/>
+          <w:szCs w:val="28"/>
+        </w:rPr>
+        <w:t xml:space="preserve"> </w:t>
+      </w:r>
+      <w:r>
+        <w:rPr>
+          <w:rFonts w:ascii="Times New Roman" w:hAnsi="Times New Roman" w:cs="Times New Roman"/>
+          <w:sz w:val="28"/>
+          <w:szCs w:val="28"/>
+          <w:highlight w:val="yellow"/>
+        </w:rPr>
+        <w:t>17</w:t>
+      </w:r>
+      <w:r>
+        <w:rPr>
+          <w:rFonts w:ascii="Times New Roman" w:hAnsi="Times New Roman" w:cs="Times New Roman"/>
+          <w:sz w:val="28"/>
+          <w:szCs w:val="28"/>
+        </w:rPr>
+        <w:t xml:space="preserve"> </w:t>
+      </w:r>
+      <w:r>
+        <w:rPr>
+          <w:rFonts w:ascii="Times New Roman" w:hAnsi="Times New Roman" w:cs="Times New Roman"/>
+          <w:sz w:val="28"/>
+          <w:szCs w:val="28"/>
+          <w:highlight w:val="yellow"/>
+        </w:rPr>
+        <w:t>18</w:t>
+      </w:r>
+      <w:r>
+        <w:rPr>
+          <w:rFonts w:ascii="Times New Roman" w:hAnsi="Times New Roman" w:cs="Times New Roman"/>
+          <w:sz w:val="28"/>
+          <w:szCs w:val="28"/>
+        </w:rPr>
+        <w:t xml:space="preserve"> </w:t>
+      </w:r>
+      <w:r>
+        <w:rPr>
+          <w:rFonts w:ascii="Times New Roman" w:hAnsi="Times New Roman" w:cs="Times New Roman"/>
+          <w:sz w:val="28"/>
+          <w:szCs w:val="28"/>
+          <w:highlight w:val="yellow"/>
+        </w:rPr>
+        <w:t>19</w:t>
+      </w:r>
+      <w:r>
+        <w:rPr>
+          <w:rFonts w:ascii="Times New Roman" w:hAnsi="Times New Roman" w:cs="Times New Roman"/>
+          <w:sz w:val="28"/>
+          <w:szCs w:val="28"/>
+        </w:rPr>
+        <w:t xml:space="preserve"> </w:t>
+      </w:r>
+      <w:r>
+        <w:rPr>
+          <w:rFonts w:ascii="Times New Roman" w:hAnsi="Times New Roman" w:cs="Times New Roman"/>
+          <w:sz w:val="28"/>
+          <w:szCs w:val="28"/>
+          <w:highlight w:val="yellow"/>
+        </w:rPr>
+        <w:t>20</w:t>
       </w:r>
       <w:bookmarkStart w:id="0" w:name="_GoBack"/>
       <w:bookmarkEnd w:id="0"/>
+      <w:r>
+        <w:rPr>
+          <w:rFonts w:ascii="Times New Roman" w:hAnsi="Times New Roman" w:cs="Times New Roman"/>
+          <w:sz w:val="28"/>
+          <w:szCs w:val="28"/>
+          <w:lang w:val="en-US"/>
+        </w:rPr>
+        <w:t xml:space="preserve"> </w:t>
+      </w:r>
+      <w:r>
+        <w:rPr>
+          <w:rFonts w:ascii="Times New Roman" w:hAnsi="Times New Roman" w:cs="Times New Roman"/>
+          <w:sz w:val="28"/>
+          <w:szCs w:val="28"/>
+        </w:rPr>
+        <w:t>21 24</w:t>
+      </w:r>
     </w:p>
     <w:p>
       <w:pPr>
@@ -1146,13 +1264,15 @@
           <w:noProof/>
           <w:sz w:val="28"/>
           <w:szCs w:val="28"/>
-        </w:rPr>
-      </w:pPr>
-      <w:r>
-        <w:rPr>
-          <w:rFonts w:ascii="Times New Roman" w:eastAsia="Calibri" w:hAnsi="Times New Roman" w:cs="Times New Roman"/>
-          <w:sz w:val="28"/>
-          <w:szCs w:val="28"/>
+          <w:highlight w:val="yellow"/>
+        </w:rPr>
+      </w:pPr>
+      <w:r>
+        <w:rPr>
+          <w:rFonts w:ascii="Times New Roman" w:eastAsia="Calibri" w:hAnsi="Times New Roman" w:cs="Times New Roman"/>
+          <w:sz w:val="28"/>
+          <w:szCs w:val="28"/>
+          <w:highlight w:val="yellow"/>
         </w:rPr>
         <w:t>Дана строка вида «734нироаыти5644121 _</w:t>
       </w:r>
@@ -1162,6 +1282,7 @@
           <w:rFonts w:ascii="Times New Roman" w:eastAsia="Calibri" w:hAnsi="Times New Roman" w:cs="Times New Roman"/>
           <w:sz w:val="28"/>
           <w:szCs w:val="28"/>
+          <w:highlight w:val="yellow"/>
         </w:rPr>
         <w:t>еррку</w:t>
       </w:r>
@@ -1171,6 +1292,7 @@
           <w:rFonts w:ascii="Times New Roman" w:eastAsia="Calibri" w:hAnsi="Times New Roman" w:cs="Times New Roman"/>
           <w:sz w:val="28"/>
           <w:szCs w:val="28"/>
+          <w:highlight w:val="yellow"/>
         </w:rPr>
         <w:t xml:space="preserve">%:6753674». Составьте программу, которая будет выводить на экран только </w:t>
       </w:r>
@@ -1179,6 +1301,7 @@
           <w:rFonts w:ascii="Times New Roman" w:eastAsia="Calibri" w:hAnsi="Times New Roman" w:cs="Times New Roman"/>
           <w:sz w:val="28"/>
           <w:szCs w:val="28"/>
+          <w:highlight w:val="yellow"/>
         </w:rPr>
         <w:t>цифры</w:t>
       </w:r>
@@ -1307,29 +1430,24 @@
           <w:noProof/>
           <w:sz w:val="28"/>
           <w:szCs w:val="28"/>
-        </w:rPr>
-      </w:pPr>
-      <w:r>
-        <w:rPr>
-          <w:rFonts w:ascii="Times New Roman" w:eastAsia="Calibri" w:hAnsi="Times New Roman" w:cs="Times New Roman"/>
-          <w:sz w:val="28"/>
-          <w:szCs w:val="28"/>
-        </w:rPr>
-        <w:t>Разработать прог</w:t>
-      </w:r>
-      <w:r>
-        <w:rPr>
-          <w:rFonts w:ascii="Times New Roman" w:eastAsia="Calibri" w:hAnsi="Times New Roman" w:cs="Times New Roman"/>
-          <w:sz w:val="28"/>
-          <w:szCs w:val="28"/>
-        </w:rPr>
-        <w:t xml:space="preserve">рамму, которая должна </w:t>
-      </w:r>
-      <w:r>
-        <w:rPr>
-          <w:rFonts w:ascii="Times New Roman" w:eastAsia="Calibri" w:hAnsi="Times New Roman" w:cs="Times New Roman"/>
-          <w:sz w:val="28"/>
-          <w:szCs w:val="28"/>
+          <w:highlight w:val="yellow"/>
+        </w:rPr>
+      </w:pPr>
+      <w:r>
+        <w:rPr>
+          <w:rFonts w:ascii="Times New Roman" w:eastAsia="Calibri" w:hAnsi="Times New Roman" w:cs="Times New Roman"/>
+          <w:sz w:val="28"/>
+          <w:szCs w:val="28"/>
+          <w:highlight w:val="yellow"/>
+        </w:rPr>
+        <w:t xml:space="preserve">Разработать программу, которая должна </w:t>
+      </w:r>
+      <w:r>
+        <w:rPr>
+          <w:rFonts w:ascii="Times New Roman" w:eastAsia="Calibri" w:hAnsi="Times New Roman" w:cs="Times New Roman"/>
+          <w:sz w:val="28"/>
+          <w:szCs w:val="28"/>
+          <w:highlight w:val="yellow"/>
         </w:rPr>
         <w:t>определять, что больше: количество положительных или отрицате</w:t>
       </w:r>
@@ -1338,6 +1456,7 @@
           <w:rFonts w:ascii="Times New Roman" w:eastAsia="Calibri" w:hAnsi="Times New Roman" w:cs="Times New Roman"/>
           <w:sz w:val="28"/>
           <w:szCs w:val="28"/>
+          <w:highlight w:val="yellow"/>
         </w:rPr>
         <w:t>льных чисел (ноль не учитывать)</w:t>
       </w:r>
@@ -1351,11 +1470,11 @@
         </w:numPr>
       </w:pPr>
       <w:r>
-        <w:t xml:space="preserve">Определить иерархию классов (выделить базовый и производные). Реализовать классы (задать члены-данные и методы класса, конструктор по </w:t>
+        <w:t xml:space="preserve">Определить иерархию классов (выделить базовый и производные). Реализовать классы (задать члены-данные и методы класса, конструктор по умолчанию, конструктор с параметрами). Классы: печатное издание </w:t>
       </w:r>
       <w:r>
         <w:lastRenderedPageBreak/>
-        <w:t>умолчанию, конструктор с параметрами). Классы: печатное издание (издательство, год, название), журнал (номер, месяц), книга (тематика, автор, количество страниц), учебник (назначение)</w:t>
+        <w:t>(издательство, год, название), журнал (номер, месяц), книга (тематика, автор, количество страниц), учебник (назначение)</w:t>
       </w:r>
     </w:p>
     <w:p>
@@ -1374,6 +1493,7 @@
           <w:rFonts w:ascii="Times New Roman" w:eastAsia="Calibri" w:hAnsi="Times New Roman" w:cs="Times New Roman"/>
           <w:sz w:val="28"/>
           <w:szCs w:val="28"/>
+          <w:highlight w:val="yellow"/>
         </w:rPr>
       </w:pPr>
       <w:r>
@@ -1382,6 +1502,7 @@
           <w:noProof/>
           <w:sz w:val="28"/>
           <w:szCs w:val="28"/>
+          <w:highlight w:val="yellow"/>
         </w:rPr>
         <w:t xml:space="preserve">Вводится строка </w:t>
       </w:r>
@@ -1391,6 +1512,7 @@
           <w:noProof/>
           <w:sz w:val="28"/>
           <w:szCs w:val="28"/>
+          <w:highlight w:val="yellow"/>
           <w:lang w:val="en-US"/>
         </w:rPr>
         <w:t>L</w:t>
@@ -1401,6 +1523,7 @@
           <w:noProof/>
           <w:sz w:val="28"/>
           <w:szCs w:val="28"/>
+          <w:highlight w:val="yellow"/>
         </w:rPr>
         <w:t xml:space="preserve">. </w:t>
       </w:r>
@@ -1409,6 +1532,7 @@
           <w:rFonts w:ascii="Times New Roman" w:eastAsia="Calibri" w:hAnsi="Times New Roman" w:cs="Times New Roman"/>
           <w:sz w:val="28"/>
           <w:szCs w:val="28"/>
+          <w:highlight w:val="yellow"/>
         </w:rPr>
         <w:t xml:space="preserve">Если длина </w:t>
       </w:r>
@@ -1417,6 +1541,7 @@
           <w:rFonts w:ascii="Times New Roman" w:eastAsia="Calibri" w:hAnsi="Times New Roman" w:cs="Times New Roman"/>
           <w:sz w:val="28"/>
           <w:szCs w:val="28"/>
+          <w:highlight w:val="yellow"/>
         </w:rPr>
         <w:t xml:space="preserve">L нечетная, то удаляется символ, стоящий посередине строки. В противном случае </w:t>
       </w:r>
@@ -1425,6 +1550,7 @@
           <w:rFonts w:ascii="Times New Roman" w:eastAsia="Calibri" w:hAnsi="Times New Roman" w:cs="Times New Roman"/>
           <w:sz w:val="28"/>
           <w:szCs w:val="28"/>
+          <w:highlight w:val="yellow"/>
         </w:rPr>
         <w:t>удаляется</w:t>
       </w:r>
@@ -1433,6 +1559,7 @@
           <w:rFonts w:ascii="Times New Roman" w:eastAsia="Calibri" w:hAnsi="Times New Roman" w:cs="Times New Roman"/>
           <w:sz w:val="28"/>
           <w:szCs w:val="28"/>
+          <w:highlight w:val="yellow"/>
         </w:rPr>
         <w:t xml:space="preserve"> подстрока до первого пробела</w:t>
       </w:r>
@@ -1450,13 +1577,15 @@
           <w:rFonts w:ascii="Times New Roman" w:hAnsi="Times New Roman" w:cs="Times New Roman"/>
           <w:sz w:val="28"/>
           <w:szCs w:val="28"/>
-        </w:rPr>
-      </w:pPr>
-      <w:r>
-        <w:rPr>
-          <w:rFonts w:ascii="Times New Roman" w:hAnsi="Times New Roman" w:cs="Times New Roman"/>
-          <w:sz w:val="28"/>
-          <w:szCs w:val="28"/>
+          <w:highlight w:val="yellow"/>
+        </w:rPr>
+      </w:pPr>
+      <w:r>
+        <w:rPr>
+          <w:rFonts w:ascii="Times New Roman" w:hAnsi="Times New Roman" w:cs="Times New Roman"/>
+          <w:sz w:val="28"/>
+          <w:szCs w:val="28"/>
+          <w:highlight w:val="yellow"/>
         </w:rPr>
         <w:t>Написать программу для вычисления значения функции</w:t>
       </w:r>
@@ -1542,13 +1671,15 @@
           <w:rFonts w:ascii="Times New Roman" w:eastAsia="Calibri" w:hAnsi="Times New Roman" w:cs="Times New Roman"/>
           <w:sz w:val="28"/>
           <w:szCs w:val="28"/>
-        </w:rPr>
-      </w:pPr>
-      <w:r>
-        <w:rPr>
-          <w:rFonts w:ascii="Times New Roman" w:eastAsia="Calibri" w:hAnsi="Times New Roman" w:cs="Times New Roman"/>
-          <w:sz w:val="28"/>
-          <w:szCs w:val="28"/>
+          <w:highlight w:val="yellow"/>
+        </w:rPr>
+      </w:pPr>
+      <w:r>
+        <w:rPr>
+          <w:rFonts w:ascii="Times New Roman" w:eastAsia="Calibri" w:hAnsi="Times New Roman" w:cs="Times New Roman"/>
+          <w:sz w:val="28"/>
+          <w:szCs w:val="28"/>
+          <w:highlight w:val="yellow"/>
         </w:rPr>
         <w:t xml:space="preserve">Дан </w:t>
       </w:r>
@@ -1558,6 +1689,7 @@
           <w:rFonts w:ascii="Times New Roman" w:eastAsia="Calibri" w:hAnsi="Times New Roman" w:cs="Times New Roman"/>
           <w:sz w:val="28"/>
           <w:szCs w:val="28"/>
+          <w:highlight w:val="yellow"/>
         </w:rPr>
         <w:t>массив</w:t>
       </w:r>
@@ -1567,6 +1699,7 @@
           <w:rFonts w:ascii="Times New Roman" w:eastAsia="Calibri" w:hAnsi="Times New Roman" w:cs="Times New Roman"/>
           <w:sz w:val="28"/>
           <w:szCs w:val="28"/>
+          <w:highlight w:val="yellow"/>
         </w:rPr>
         <w:t xml:space="preserve"> состоящий из целых элементов со значениями в диапазоне от (-20 до 20).</w:t>
       </w:r>
@@ -1575,6 +1708,7 @@
           <w:rFonts w:ascii="Times New Roman" w:eastAsia="Calibri" w:hAnsi="Times New Roman" w:cs="Times New Roman"/>
           <w:sz w:val="28"/>
           <w:szCs w:val="28"/>
+          <w:highlight w:val="yellow"/>
         </w:rPr>
         <w:t xml:space="preserve"> </w:t>
       </w:r>
@@ -1583,6 +1717,7 @@
           <w:rFonts w:ascii="Times New Roman" w:eastAsia="Calibri" w:hAnsi="Times New Roman" w:cs="Times New Roman"/>
           <w:sz w:val="28"/>
           <w:szCs w:val="28"/>
+          <w:highlight w:val="yellow"/>
         </w:rPr>
         <w:t xml:space="preserve">Разработать программу, которая </w:t>
       </w:r>
@@ -1591,6 +1726,7 @@
           <w:rFonts w:ascii="Times New Roman" w:eastAsia="Calibri" w:hAnsi="Times New Roman" w:cs="Times New Roman"/>
           <w:sz w:val="28"/>
           <w:szCs w:val="28"/>
+          <w:highlight w:val="yellow"/>
         </w:rPr>
         <w:t xml:space="preserve">должна </w:t>
       </w:r>
@@ -1599,6 +1735,7 @@
           <w:rFonts w:ascii="Times New Roman" w:eastAsia="Calibri" w:hAnsi="Times New Roman" w:cs="Times New Roman"/>
           <w:sz w:val="28"/>
           <w:szCs w:val="28"/>
+          <w:highlight w:val="yellow"/>
         </w:rPr>
         <w:t>сортировать массив по возрастанию;</w:t>
       </w:r>
@@ -1621,37 +1758,24 @@
           <w:noProof/>
           <w:sz w:val="28"/>
           <w:szCs w:val="28"/>
-        </w:rPr>
-      </w:pPr>
-      <w:r>
-        <w:rPr>
-          <w:rFonts w:ascii="Times New Roman" w:eastAsia="Calibri" w:hAnsi="Times New Roman" w:cs="Times New Roman"/>
-          <w:sz w:val="28"/>
-          <w:szCs w:val="28"/>
-        </w:rPr>
-        <w:t xml:space="preserve">Дан </w:t>
-      </w:r>
-      <w:r>
-        <w:rPr>
-          <w:rFonts w:ascii="Times New Roman" w:eastAsia="Calibri" w:hAnsi="Times New Roman" w:cs="Times New Roman"/>
-          <w:sz w:val="28"/>
-          <w:szCs w:val="28"/>
-        </w:rPr>
-        <w:t xml:space="preserve">массив. </w:t>
-      </w:r>
-      <w:r>
-        <w:rPr>
-          <w:rFonts w:ascii="Times New Roman" w:eastAsia="Calibri" w:hAnsi="Times New Roman" w:cs="Times New Roman"/>
-          <w:sz w:val="28"/>
-          <w:szCs w:val="28"/>
-        </w:rPr>
-        <w:t xml:space="preserve">Разработать программу, которая должна </w:t>
-      </w:r>
-      <w:r>
-        <w:rPr>
-          <w:rFonts w:ascii="Times New Roman" w:eastAsia="Calibri" w:hAnsi="Times New Roman" w:cs="Times New Roman"/>
-          <w:sz w:val="28"/>
-          <w:szCs w:val="28"/>
+          <w:highlight w:val="yellow"/>
+        </w:rPr>
+      </w:pPr>
+      <w:r>
+        <w:rPr>
+          <w:rFonts w:ascii="Times New Roman" w:eastAsia="Calibri" w:hAnsi="Times New Roman" w:cs="Times New Roman"/>
+          <w:sz w:val="28"/>
+          <w:szCs w:val="28"/>
+          <w:highlight w:val="yellow"/>
+        </w:rPr>
+        <w:t xml:space="preserve">Дан массив. Разработать программу, которая должна </w:t>
+      </w:r>
+      <w:r>
+        <w:rPr>
+          <w:rFonts w:ascii="Times New Roman" w:eastAsia="Calibri" w:hAnsi="Times New Roman" w:cs="Times New Roman"/>
+          <w:sz w:val="28"/>
+          <w:szCs w:val="28"/>
+          <w:highlight w:val="yellow"/>
         </w:rPr>
         <w:t>заменять отрицательные элеме</w:t>
       </w:r>
@@ -1660,6 +1784,7 @@
           <w:rFonts w:ascii="Times New Roman" w:hAnsi="Times New Roman" w:cs="Times New Roman"/>
           <w:sz w:val="28"/>
           <w:szCs w:val="28"/>
+          <w:highlight w:val="yellow"/>
         </w:rPr>
         <w:t>нты на -1, а положительные на 1</w:t>
       </w:r>
@@ -1669,6 +1794,7 @@
           <w:noProof/>
           <w:sz w:val="28"/>
           <w:szCs w:val="28"/>
+          <w:highlight w:val="yellow"/>
         </w:rPr>
         <w:t xml:space="preserve"> </w:t>
       </w:r>
@@ -1687,6 +1813,7 @@
           <w:noProof/>
           <w:sz w:val="28"/>
           <w:szCs w:val="28"/>
+          <w:highlight w:val="yellow"/>
         </w:rPr>
       </w:pPr>
       <w:r>
@@ -1695,6 +1822,7 @@
           <w:color w:val="000000"/>
           <w:sz w:val="28"/>
           <w:szCs w:val="28"/>
+          <w:highlight w:val="yellow"/>
         </w:rPr>
         <w:t xml:space="preserve">В одномерном массиве, состоящем из </w:t>
       </w:r>
@@ -1706,6 +1834,7 @@
           <w:color w:val="000000"/>
           <w:sz w:val="28"/>
           <w:szCs w:val="28"/>
+          <w:highlight w:val="yellow"/>
           <w:lang w:val="en-US"/>
         </w:rPr>
         <w:t>n</w:t>
@@ -1718,6 +1847,7 @@
           <w:color w:val="000000"/>
           <w:sz w:val="28"/>
           <w:szCs w:val="28"/>
+          <w:highlight w:val="yellow"/>
         </w:rPr>
         <w:t xml:space="preserve"> </w:t>
       </w:r>
@@ -1727,6 +1857,7 @@
           <w:color w:val="000000"/>
           <w:sz w:val="28"/>
           <w:szCs w:val="28"/>
+          <w:highlight w:val="yellow"/>
         </w:rPr>
         <w:t xml:space="preserve">целых элементов, вычислить </w:t>
       </w:r>
@@ -1736,6 +1867,7 @@
           <w:color w:val="000000"/>
           <w:sz w:val="28"/>
           <w:szCs w:val="28"/>
+          <w:highlight w:val="yellow"/>
         </w:rPr>
         <w:t>произведение элементов массива с четными номерами;</w:t>
       </w:r>
@@ -3965,7 +4097,7 @@
 </file>
 
 <file path=customXml/itemProps1.xml><?xml version="1.0" encoding="utf-8"?>
-<ds:datastoreItem xmlns:ds="http://schemas.openxmlformats.org/officeDocument/2006/customXml" ds:itemID="{DF13BE6E-B139-4E09-A086-99273970F705}">
+<ds:datastoreItem xmlns:ds="http://schemas.openxmlformats.org/officeDocument/2006/customXml" ds:itemID="{7177CD3D-6C80-436D-8216-11E8C52446FB}">
   <ds:schemaRefs>
     <ds:schemaRef ds:uri="http://schemas.openxmlformats.org/officeDocument/2006/bibliography"/>
   </ds:schemaRefs>

</xml_diff>

<commit_message>
AUTO FROM WORK 10.05.2022 11:49:20,45
</commit_message>
<xml_diff>
--- a/2-kurs/2-2/ZAD/Задачи_КПиЯП.docx
+++ b/2-kurs/2-2/ZAD/Задачи_КПиЯП.docx
@@ -179,25 +179,43 @@
         </w:rPr>
         <w:t>20</w:t>
       </w:r>
+      <w:r>
+        <w:rPr>
+          <w:rFonts w:ascii="Times New Roman" w:hAnsi="Times New Roman" w:cs="Times New Roman"/>
+          <w:sz w:val="28"/>
+          <w:szCs w:val="28"/>
+          <w:lang w:val="en-US"/>
+        </w:rPr>
+        <w:t xml:space="preserve"> </w:t>
+      </w:r>
+      <w:r>
+        <w:rPr>
+          <w:rFonts w:ascii="Times New Roman" w:hAnsi="Times New Roman" w:cs="Times New Roman"/>
+          <w:sz w:val="28"/>
+          <w:szCs w:val="28"/>
+          <w:highlight w:val="yellow"/>
+        </w:rPr>
+        <w:t>21</w:t>
+      </w:r>
+      <w:r>
+        <w:rPr>
+          <w:rFonts w:ascii="Times New Roman" w:hAnsi="Times New Roman" w:cs="Times New Roman"/>
+          <w:sz w:val="28"/>
+          <w:szCs w:val="28"/>
+        </w:rPr>
+        <w:t xml:space="preserve"> </w:t>
+      </w:r>
+      <w:r>
+        <w:rPr>
+          <w:rFonts w:ascii="Times New Roman" w:hAnsi="Times New Roman" w:cs="Times New Roman"/>
+          <w:sz w:val="28"/>
+          <w:szCs w:val="28"/>
+          <w:highlight w:val="yellow"/>
+        </w:rPr>
+        <w:t>24</w:t>
+      </w:r>
       <w:bookmarkStart w:id="0" w:name="_GoBack"/>
       <w:bookmarkEnd w:id="0"/>
-      <w:r>
-        <w:rPr>
-          <w:rFonts w:ascii="Times New Roman" w:hAnsi="Times New Roman" w:cs="Times New Roman"/>
-          <w:sz w:val="28"/>
-          <w:szCs w:val="28"/>
-          <w:lang w:val="en-US"/>
-        </w:rPr>
-        <w:t xml:space="preserve"> </w:t>
-      </w:r>
-      <w:r>
-        <w:rPr>
-          <w:rFonts w:ascii="Times New Roman" w:hAnsi="Times New Roman" w:cs="Times New Roman"/>
-          <w:sz w:val="28"/>
-          <w:szCs w:val="28"/>
-        </w:rPr>
-        <w:t>21 24</w:t>
-      </w:r>
     </w:p>
     <w:p>
       <w:pPr>
@@ -1886,6 +1904,7 @@
           <w:rFonts w:ascii="Times New Roman" w:eastAsia="Calibri" w:hAnsi="Times New Roman" w:cs="Times New Roman"/>
           <w:sz w:val="28"/>
           <w:szCs w:val="28"/>
+          <w:highlight w:val="yellow"/>
         </w:rPr>
       </w:pPr>
       <w:r>
@@ -1894,6 +1913,7 @@
           <w:color w:val="000000"/>
           <w:sz w:val="28"/>
           <w:szCs w:val="28"/>
+          <w:highlight w:val="yellow"/>
         </w:rPr>
         <w:t xml:space="preserve">Найти </w:t>
       </w:r>
@@ -1903,6 +1923,7 @@
           <w:color w:val="000000"/>
           <w:sz w:val="28"/>
           <w:szCs w:val="28"/>
+          <w:highlight w:val="yellow"/>
         </w:rPr>
         <w:t>сумму элементов массива, расположенных между первым и последним нулевыми элементами.</w:t>
       </w:r>
@@ -2017,6 +2038,7 @@
           <w:rFonts w:ascii="Times New Roman" w:eastAsia="TimesNewRomanPSMT" w:hAnsi="Times New Roman" w:cs="Times New Roman"/>
           <w:sz w:val="28"/>
           <w:szCs w:val="28"/>
+          <w:highlight w:val="yellow"/>
         </w:rPr>
       </w:pPr>
       <w:r>
@@ -2024,6 +2046,7 @@
           <w:rFonts w:ascii="Times New Roman" w:eastAsia="TimesNewRomanPSMT" w:hAnsi="Times New Roman" w:cs="Times New Roman"/>
           <w:sz w:val="28"/>
           <w:szCs w:val="28"/>
+          <w:highlight w:val="yellow"/>
         </w:rPr>
         <w:t xml:space="preserve">Написать программу, в которой создать и заполнить случайными значениями в диапазоне </w:t>
       </w:r>
@@ -2033,6 +2056,7 @@
           <w:rFonts w:ascii="Times New Roman" w:eastAsia="TimesNewRomanPSMT" w:hAnsi="Times New Roman" w:cs="Times New Roman"/>
           <w:sz w:val="28"/>
           <w:szCs w:val="28"/>
+          <w:highlight w:val="yellow"/>
         </w:rPr>
         <w:t>0..</w:t>
       </w:r>
@@ -2042,6 +2066,7 @@
           <w:rFonts w:ascii="Times New Roman" w:eastAsia="TimesNewRomanPSMT" w:hAnsi="Times New Roman" w:cs="Times New Roman"/>
           <w:sz w:val="28"/>
           <w:szCs w:val="28"/>
+          <w:highlight w:val="yellow"/>
         </w:rPr>
         <w:t>9 квадратную матрицу,  вычислить и вывести на консоль среднее арифметическое элементов,</w:t>
       </w:r>
@@ -2050,6 +2075,7 @@
           <w:rFonts w:ascii="Times New Roman" w:eastAsia="TimesNewRomanPSMT" w:hAnsi="Times New Roman" w:cs="Times New Roman"/>
           <w:sz w:val="28"/>
           <w:szCs w:val="28"/>
+          <w:highlight w:val="yellow"/>
         </w:rPr>
         <w:t xml:space="preserve"> </w:t>
       </w:r>
@@ -2058,6 +2084,7 @@
           <w:rFonts w:ascii="Times New Roman" w:eastAsia="TimesNewRomanPSMT" w:hAnsi="Times New Roman" w:cs="Times New Roman"/>
           <w:sz w:val="28"/>
           <w:szCs w:val="28"/>
+          <w:highlight w:val="yellow"/>
         </w:rPr>
         <w:t>расположенных выше главной диагонали</w:t>
       </w:r>
@@ -4097,7 +4124,7 @@
 </file>
 
 <file path=customXml/itemProps1.xml><?xml version="1.0" encoding="utf-8"?>
-<ds:datastoreItem xmlns:ds="http://schemas.openxmlformats.org/officeDocument/2006/customXml" ds:itemID="{7177CD3D-6C80-436D-8216-11E8C52446FB}">
+<ds:datastoreItem xmlns:ds="http://schemas.openxmlformats.org/officeDocument/2006/customXml" ds:itemID="{8C685924-1720-41EB-B6E5-B1DB5D1FF109}">
   <ds:schemaRefs>
     <ds:schemaRef ds:uri="http://schemas.openxmlformats.org/officeDocument/2006/bibliography"/>
   </ds:schemaRefs>

</xml_diff>